<commit_message>
Iniciando aula 4 - criando gráficos
</commit_message>
<xml_diff>
--- a/Excel VBA/Excel VBA.docx
+++ b/Excel VBA/Excel VBA.docx
@@ -254,8 +254,18 @@
           <w:sz w:val="24"/>
           <w:szCs w:val="24"/>
         </w:rPr>
-        <w:t xml:space="preserve"> do teclado, como se fosse renomear uma pasta no windows</w:t>
-      </w:r>
+        <w:t xml:space="preserve"> do teclado, como se fosse renomear uma pasta no </w:t>
+      </w:r>
+      <w:proofErr w:type="spellStart"/>
+      <w:r>
+        <w:rPr>
+          <w:rFonts w:ascii="Times New Roman" w:hAnsi="Times New Roman" w:cs="Times New Roman"/>
+          <w:sz w:val="24"/>
+          <w:szCs w:val="24"/>
+        </w:rPr>
+        <w:t>windows</w:t>
+      </w:r>
+      <w:proofErr w:type="spellEnd"/>
       <w:r>
         <w:rPr>
           <w:rFonts w:ascii="Times New Roman" w:hAnsi="Times New Roman" w:cs="Times New Roman"/>
@@ -535,7 +545,25 @@
           <w:szCs w:val="24"/>
         </w:rPr>
         <w:lastRenderedPageBreak/>
-        <w:t>Quando criamos essa tabela, não podemos mais copiar linhas inteiras de células e colar abaixo igual estavamos fazendo antes, mas, para mudar isso, podemos clicar dentro da nossa tabela, ir para a guia de Design e clicar em “converter em intervalo”. Após clicar em sim a sua tabela continua formatada apesar de ter se tornado intervalo novamente.</w:t>
+        <w:t xml:space="preserve">Quando criamos essa tabela, não podemos mais copiar linhas inteiras de células e colar abaixo igual </w:t>
+      </w:r>
+      <w:proofErr w:type="spellStart"/>
+      <w:r>
+        <w:rPr>
+          <w:rFonts w:ascii="Times New Roman" w:hAnsi="Times New Roman" w:cs="Times New Roman"/>
+          <w:sz w:val="24"/>
+          <w:szCs w:val="24"/>
+        </w:rPr>
+        <w:t>estavamos</w:t>
+      </w:r>
+      <w:proofErr w:type="spellEnd"/>
+      <w:r>
+        <w:rPr>
+          <w:rFonts w:ascii="Times New Roman" w:hAnsi="Times New Roman" w:cs="Times New Roman"/>
+          <w:sz w:val="24"/>
+          <w:szCs w:val="24"/>
+        </w:rPr>
+        <w:t xml:space="preserve"> fazendo antes, mas, para mudar isso, podemos clicar dentro da nossa tabela, ir para a guia de Design e clicar em “converter em intervalo”. Após clicar em sim a sua tabela continua formatada apesar de ter se tornado intervalo novamente.</w:t>
       </w:r>
     </w:p>
     <w:p>
@@ -963,7 +991,43 @@
           <w:sz w:val="24"/>
           <w:szCs w:val="24"/>
         </w:rPr>
-        <w:t xml:space="preserve"> reais Brasil, já que o excel pega do windows a informação de que estamos no Brasil.</w:t>
+        <w:t xml:space="preserve"> reais Brasil, já que o </w:t>
+      </w:r>
+      <w:proofErr w:type="spellStart"/>
+      <w:r>
+        <w:rPr>
+          <w:rFonts w:ascii="Times New Roman" w:hAnsi="Times New Roman" w:cs="Times New Roman"/>
+          <w:sz w:val="24"/>
+          <w:szCs w:val="24"/>
+        </w:rPr>
+        <w:t>excel</w:t>
+      </w:r>
+      <w:proofErr w:type="spellEnd"/>
+      <w:r>
+        <w:rPr>
+          <w:rFonts w:ascii="Times New Roman" w:hAnsi="Times New Roman" w:cs="Times New Roman"/>
+          <w:sz w:val="24"/>
+          <w:szCs w:val="24"/>
+        </w:rPr>
+        <w:t xml:space="preserve"> pega do </w:t>
+      </w:r>
+      <w:proofErr w:type="spellStart"/>
+      <w:r>
+        <w:rPr>
+          <w:rFonts w:ascii="Times New Roman" w:hAnsi="Times New Roman" w:cs="Times New Roman"/>
+          <w:sz w:val="24"/>
+          <w:szCs w:val="24"/>
+        </w:rPr>
+        <w:t>windows</w:t>
+      </w:r>
+      <w:proofErr w:type="spellEnd"/>
+      <w:r>
+        <w:rPr>
+          <w:rFonts w:ascii="Times New Roman" w:hAnsi="Times New Roman" w:cs="Times New Roman"/>
+          <w:sz w:val="24"/>
+          <w:szCs w:val="24"/>
+        </w:rPr>
+        <w:t xml:space="preserve"> a informação de que estamos no Brasil.</w:t>
       </w:r>
     </w:p>
     <w:p>
@@ -1018,7 +1082,25 @@
           <w:sz w:val="24"/>
           <w:szCs w:val="24"/>
         </w:rPr>
-        <w:t>Para fazer uma soma total de uma coluna, basta clicar na célula onde ficará o resultado e depois no ícone de soma no último bloco da guia da Pagina inicial</w:t>
+        <w:t xml:space="preserve">Para fazer uma soma total de uma coluna, basta clicar na célula onde ficará o resultado e depois no ícone de soma no último bloco da guia da </w:t>
+      </w:r>
+      <w:proofErr w:type="spellStart"/>
+      <w:r>
+        <w:rPr>
+          <w:rFonts w:ascii="Times New Roman" w:hAnsi="Times New Roman" w:cs="Times New Roman"/>
+          <w:sz w:val="24"/>
+          <w:szCs w:val="24"/>
+        </w:rPr>
+        <w:t>Pagina</w:t>
+      </w:r>
+      <w:proofErr w:type="spellEnd"/>
+      <w:r>
+        <w:rPr>
+          <w:rFonts w:ascii="Times New Roman" w:hAnsi="Times New Roman" w:cs="Times New Roman"/>
+          <w:sz w:val="24"/>
+          <w:szCs w:val="24"/>
+        </w:rPr>
+        <w:t xml:space="preserve"> inicial</w:t>
       </w:r>
       <w:r>
         <w:rPr>
@@ -1171,7 +1253,25 @@
           <w:sz w:val="24"/>
           <w:szCs w:val="24"/>
         </w:rPr>
-        <w:t>Fórmula é quando escrevemos na mão a célula e operadores e a função é algo que o próprio excel faz.</w:t>
+        <w:t xml:space="preserve">Fórmula é quando escrevemos na mão a célula e operadores e a função é algo que o próprio </w:t>
+      </w:r>
+      <w:proofErr w:type="spellStart"/>
+      <w:r>
+        <w:rPr>
+          <w:rFonts w:ascii="Times New Roman" w:hAnsi="Times New Roman" w:cs="Times New Roman"/>
+          <w:sz w:val="24"/>
+          <w:szCs w:val="24"/>
+        </w:rPr>
+        <w:t>excel</w:t>
+      </w:r>
+      <w:proofErr w:type="spellEnd"/>
+      <w:r>
+        <w:rPr>
+          <w:rFonts w:ascii="Times New Roman" w:hAnsi="Times New Roman" w:cs="Times New Roman"/>
+          <w:sz w:val="24"/>
+          <w:szCs w:val="24"/>
+        </w:rPr>
+        <w:t xml:space="preserve"> faz.</w:t>
       </w:r>
     </w:p>
     <w:p>
@@ -1206,7 +1306,25 @@
           <w:sz w:val="24"/>
           <w:szCs w:val="24"/>
         </w:rPr>
-        <w:t>é que não temos a necessidade de ficar alterando os valores resultados na célula sempre que mudarmos algo de um estoque, por exemplo. Basta mudar a quantidade e/ou o preço que e excel faz a conta e nos mostra o resultado final novo imediatamente.</w:t>
+        <w:t xml:space="preserve">é que não temos a necessidade de ficar alterando os valores resultados na célula sempre que mudarmos algo de um estoque, por exemplo. Basta mudar a quantidade e/ou o preço que e </w:t>
+      </w:r>
+      <w:proofErr w:type="spellStart"/>
+      <w:r>
+        <w:rPr>
+          <w:rFonts w:ascii="Times New Roman" w:hAnsi="Times New Roman" w:cs="Times New Roman"/>
+          <w:sz w:val="24"/>
+          <w:szCs w:val="24"/>
+        </w:rPr>
+        <w:t>excel</w:t>
+      </w:r>
+      <w:proofErr w:type="spellEnd"/>
+      <w:r>
+        <w:rPr>
+          <w:rFonts w:ascii="Times New Roman" w:hAnsi="Times New Roman" w:cs="Times New Roman"/>
+          <w:sz w:val="24"/>
+          <w:szCs w:val="24"/>
+        </w:rPr>
+        <w:t xml:space="preserve"> faz a conta e nos mostra o resultado final novo imediatamente.</w:t>
       </w:r>
     </w:p>
     <w:p>
@@ -1285,6 +1403,73 @@
           <w:szCs w:val="24"/>
         </w:rPr>
         <w:t>no canto inferior direito de todas as células, basta clicar e arrastar para as outras células que o conteúdo que estiver na célula de origem será colado para as outras.</w:t>
+      </w:r>
+    </w:p>
+    <w:p>
+      <w:pPr>
+        <w:pStyle w:val="PargrafodaLista"/>
+        <w:numPr>
+          <w:ilvl w:val="0"/>
+          <w:numId w:val="1"/>
+        </w:numPr>
+        <w:spacing w:line="360" w:lineRule="auto"/>
+        <w:jc w:val="both"/>
+        <w:rPr>
+          <w:rFonts w:ascii="Times New Roman" w:hAnsi="Times New Roman" w:cs="Times New Roman"/>
+          <w:b/>
+          <w:bCs/>
+          <w:sz w:val="24"/>
+          <w:szCs w:val="24"/>
+          <w:u w:val="single"/>
+        </w:rPr>
+      </w:pPr>
+      <w:r>
+        <w:rPr>
+          <w:rFonts w:ascii="Times New Roman" w:hAnsi="Times New Roman" w:cs="Times New Roman"/>
+          <w:b/>
+          <w:bCs/>
+          <w:sz w:val="24"/>
+          <w:szCs w:val="24"/>
+          <w:u w:val="single"/>
+        </w:rPr>
+        <w:t>Aula 4 – Criando Gráficos</w:t>
+      </w:r>
+      <w:r>
+        <w:rPr>
+          <w:rFonts w:ascii="Times New Roman" w:hAnsi="Times New Roman" w:cs="Times New Roman"/>
+          <w:b/>
+          <w:bCs/>
+          <w:sz w:val="24"/>
+          <w:szCs w:val="24"/>
+        </w:rPr>
+        <w:t>:</w:t>
+      </w:r>
+    </w:p>
+    <w:p>
+      <w:pPr>
+        <w:pStyle w:val="PargrafodaLista"/>
+        <w:numPr>
+          <w:ilvl w:val="1"/>
+          <w:numId w:val="1"/>
+        </w:numPr>
+        <w:spacing w:line="360" w:lineRule="auto"/>
+        <w:jc w:val="both"/>
+        <w:rPr>
+          <w:rFonts w:ascii="Times New Roman" w:hAnsi="Times New Roman" w:cs="Times New Roman"/>
+          <w:b/>
+          <w:bCs/>
+          <w:sz w:val="24"/>
+          <w:szCs w:val="24"/>
+          <w:u w:val="single"/>
+        </w:rPr>
+      </w:pPr>
+      <w:r>
+        <w:rPr>
+          <w:rFonts w:ascii="Times New Roman" w:hAnsi="Times New Roman" w:cs="Times New Roman"/>
+          <w:sz w:val="24"/>
+          <w:szCs w:val="24"/>
+        </w:rPr>
+        <w:t xml:space="preserve"> </w:t>
       </w:r>
     </w:p>
     <w:sectPr>

</xml_diff>

<commit_message>
Iniciando aula 5 e última do primeiro módulo
</commit_message>
<xml_diff>
--- a/Excel VBA/Excel VBA.docx
+++ b/Excel VBA/Excel VBA.docx
@@ -254,8 +254,18 @@
           <w:sz w:val="24"/>
           <w:szCs w:val="24"/>
         </w:rPr>
-        <w:t xml:space="preserve"> do teclado, como se fosse renomear uma pasta no windows</w:t>
-      </w:r>
+        <w:t xml:space="preserve"> do teclado, como se fosse renomear uma pasta no </w:t>
+      </w:r>
+      <w:proofErr w:type="spellStart"/>
+      <w:r>
+        <w:rPr>
+          <w:rFonts w:ascii="Times New Roman" w:hAnsi="Times New Roman" w:cs="Times New Roman"/>
+          <w:sz w:val="24"/>
+          <w:szCs w:val="24"/>
+        </w:rPr>
+        <w:t>windows</w:t>
+      </w:r>
+      <w:proofErr w:type="spellEnd"/>
       <w:r>
         <w:rPr>
           <w:rFonts w:ascii="Times New Roman" w:hAnsi="Times New Roman" w:cs="Times New Roman"/>
@@ -535,7 +545,25 @@
           <w:szCs w:val="24"/>
         </w:rPr>
         <w:lastRenderedPageBreak/>
-        <w:t>Quando criamos essa tabela, não podemos mais copiar linhas inteiras de células e colar abaixo igual estavamos fazendo antes, mas, para mudar isso, podemos clicar dentro da nossa tabela, ir para a guia de Design e clicar em “converter em intervalo”. Após clicar em sim a sua tabela continua formatada apesar de ter se tornado intervalo novamente.</w:t>
+        <w:t xml:space="preserve">Quando criamos essa tabela, não podemos mais copiar linhas inteiras de células e colar abaixo igual </w:t>
+      </w:r>
+      <w:proofErr w:type="spellStart"/>
+      <w:r>
+        <w:rPr>
+          <w:rFonts w:ascii="Times New Roman" w:hAnsi="Times New Roman" w:cs="Times New Roman"/>
+          <w:sz w:val="24"/>
+          <w:szCs w:val="24"/>
+        </w:rPr>
+        <w:t>estavamos</w:t>
+      </w:r>
+      <w:proofErr w:type="spellEnd"/>
+      <w:r>
+        <w:rPr>
+          <w:rFonts w:ascii="Times New Roman" w:hAnsi="Times New Roman" w:cs="Times New Roman"/>
+          <w:sz w:val="24"/>
+          <w:szCs w:val="24"/>
+        </w:rPr>
+        <w:t xml:space="preserve"> fazendo antes, mas, para mudar isso, podemos clicar dentro da nossa tabela, ir para a guia de Design e clicar em “converter em intervalo”. Após clicar em sim a sua tabela continua formatada apesar de ter se tornado intervalo novamente.</w:t>
       </w:r>
     </w:p>
     <w:p>
@@ -963,7 +991,43 @@
           <w:sz w:val="24"/>
           <w:szCs w:val="24"/>
         </w:rPr>
-        <w:t xml:space="preserve"> reais Brasil, já que o excel pega do windows a informação de que estamos no Brasil.</w:t>
+        <w:t xml:space="preserve"> reais Brasil, já que o </w:t>
+      </w:r>
+      <w:proofErr w:type="spellStart"/>
+      <w:r>
+        <w:rPr>
+          <w:rFonts w:ascii="Times New Roman" w:hAnsi="Times New Roman" w:cs="Times New Roman"/>
+          <w:sz w:val="24"/>
+          <w:szCs w:val="24"/>
+        </w:rPr>
+        <w:t>excel</w:t>
+      </w:r>
+      <w:proofErr w:type="spellEnd"/>
+      <w:r>
+        <w:rPr>
+          <w:rFonts w:ascii="Times New Roman" w:hAnsi="Times New Roman" w:cs="Times New Roman"/>
+          <w:sz w:val="24"/>
+          <w:szCs w:val="24"/>
+        </w:rPr>
+        <w:t xml:space="preserve"> pega do </w:t>
+      </w:r>
+      <w:proofErr w:type="spellStart"/>
+      <w:r>
+        <w:rPr>
+          <w:rFonts w:ascii="Times New Roman" w:hAnsi="Times New Roman" w:cs="Times New Roman"/>
+          <w:sz w:val="24"/>
+          <w:szCs w:val="24"/>
+        </w:rPr>
+        <w:t>windows</w:t>
+      </w:r>
+      <w:proofErr w:type="spellEnd"/>
+      <w:r>
+        <w:rPr>
+          <w:rFonts w:ascii="Times New Roman" w:hAnsi="Times New Roman" w:cs="Times New Roman"/>
+          <w:sz w:val="24"/>
+          <w:szCs w:val="24"/>
+        </w:rPr>
+        <w:t xml:space="preserve"> a informação de que estamos no Brasil.</w:t>
       </w:r>
     </w:p>
     <w:p>
@@ -1018,7 +1082,25 @@
           <w:sz w:val="24"/>
           <w:szCs w:val="24"/>
         </w:rPr>
-        <w:t>Para fazer uma soma total de uma coluna, basta clicar na célula onde ficará o resultado e depois no ícone de soma no último bloco da guia da Pagina inicial</w:t>
+        <w:t xml:space="preserve">Para fazer uma soma total de uma coluna, basta clicar na célula onde ficará o resultado e depois no ícone de soma no último bloco da guia da </w:t>
+      </w:r>
+      <w:proofErr w:type="spellStart"/>
+      <w:r>
+        <w:rPr>
+          <w:rFonts w:ascii="Times New Roman" w:hAnsi="Times New Roman" w:cs="Times New Roman"/>
+          <w:sz w:val="24"/>
+          <w:szCs w:val="24"/>
+        </w:rPr>
+        <w:t>Pagina</w:t>
+      </w:r>
+      <w:proofErr w:type="spellEnd"/>
+      <w:r>
+        <w:rPr>
+          <w:rFonts w:ascii="Times New Roman" w:hAnsi="Times New Roman" w:cs="Times New Roman"/>
+          <w:sz w:val="24"/>
+          <w:szCs w:val="24"/>
+        </w:rPr>
+        <w:t xml:space="preserve"> inicial</w:t>
       </w:r>
       <w:r>
         <w:rPr>
@@ -1171,7 +1253,25 @@
           <w:sz w:val="24"/>
           <w:szCs w:val="24"/>
         </w:rPr>
-        <w:t>Fórmula é quando escrevemos na mão a célula e operadores e a função é algo que o próprio excel faz.</w:t>
+        <w:t xml:space="preserve">Fórmula é quando escrevemos na mão a célula e operadores e a função é algo que o próprio </w:t>
+      </w:r>
+      <w:proofErr w:type="spellStart"/>
+      <w:r>
+        <w:rPr>
+          <w:rFonts w:ascii="Times New Roman" w:hAnsi="Times New Roman" w:cs="Times New Roman"/>
+          <w:sz w:val="24"/>
+          <w:szCs w:val="24"/>
+        </w:rPr>
+        <w:t>excel</w:t>
+      </w:r>
+      <w:proofErr w:type="spellEnd"/>
+      <w:r>
+        <w:rPr>
+          <w:rFonts w:ascii="Times New Roman" w:hAnsi="Times New Roman" w:cs="Times New Roman"/>
+          <w:sz w:val="24"/>
+          <w:szCs w:val="24"/>
+        </w:rPr>
+        <w:t xml:space="preserve"> faz.</w:t>
       </w:r>
     </w:p>
     <w:p>
@@ -1206,7 +1306,25 @@
           <w:sz w:val="24"/>
           <w:szCs w:val="24"/>
         </w:rPr>
-        <w:t>é que não temos a necessidade de ficar alterando os valores resultados na célula sempre que mudarmos algo de um estoque, por exemplo. Basta mudar a quantidade e/ou o preço que e excel faz a conta e nos mostra o resultado final novo imediatamente.</w:t>
+        <w:t xml:space="preserve">é que não temos a necessidade de ficar alterando os valores resultados na célula sempre que mudarmos algo de um estoque, por exemplo. Basta mudar a quantidade e/ou o preço que e </w:t>
+      </w:r>
+      <w:proofErr w:type="spellStart"/>
+      <w:r>
+        <w:rPr>
+          <w:rFonts w:ascii="Times New Roman" w:hAnsi="Times New Roman" w:cs="Times New Roman"/>
+          <w:sz w:val="24"/>
+          <w:szCs w:val="24"/>
+        </w:rPr>
+        <w:t>excel</w:t>
+      </w:r>
+      <w:proofErr w:type="spellEnd"/>
+      <w:r>
+        <w:rPr>
+          <w:rFonts w:ascii="Times New Roman" w:hAnsi="Times New Roman" w:cs="Times New Roman"/>
+          <w:sz w:val="24"/>
+          <w:szCs w:val="24"/>
+        </w:rPr>
+        <w:t xml:space="preserve"> faz a conta e nos mostra o resultado final novo imediatamente.</w:t>
       </w:r>
     </w:p>
     <w:p>
@@ -1359,7 +1477,25 @@
           <w:sz w:val="24"/>
           <w:szCs w:val="24"/>
         </w:rPr>
-        <w:t>Podemos selecionar intervalo de dados não adjacentes. Primeiro clica e seleciona o primeiro intervalo que deseja, depois aperta o CTRL e clica e arrasta selecionando o segundo intervalo que dejesa.</w:t>
+        <w:t xml:space="preserve">Podemos selecionar intervalo de dados não adjacentes. Primeiro clica e seleciona o primeiro intervalo que deseja, depois aperta o CTRL e clica e arrasta selecionando o segundo intervalo que </w:t>
+      </w:r>
+      <w:proofErr w:type="spellStart"/>
+      <w:r>
+        <w:rPr>
+          <w:rFonts w:ascii="Times New Roman" w:hAnsi="Times New Roman" w:cs="Times New Roman"/>
+          <w:sz w:val="24"/>
+          <w:szCs w:val="24"/>
+        </w:rPr>
+        <w:t>dejesa</w:t>
+      </w:r>
+      <w:proofErr w:type="spellEnd"/>
+      <w:r>
+        <w:rPr>
+          <w:rFonts w:ascii="Times New Roman" w:hAnsi="Times New Roman" w:cs="Times New Roman"/>
+          <w:sz w:val="24"/>
+          <w:szCs w:val="24"/>
+        </w:rPr>
+        <w:t>.</w:t>
       </w:r>
     </w:p>
     <w:p>
@@ -1622,6 +1758,73 @@
           <w:szCs w:val="24"/>
         </w:rPr>
         <w:t>Gráfico de pizza coloca os percentuais automaticamente.</w:t>
+      </w:r>
+    </w:p>
+    <w:p>
+      <w:pPr>
+        <w:pStyle w:val="PargrafodaLista"/>
+        <w:numPr>
+          <w:ilvl w:val="0"/>
+          <w:numId w:val="1"/>
+        </w:numPr>
+        <w:spacing w:line="360" w:lineRule="auto"/>
+        <w:jc w:val="both"/>
+        <w:rPr>
+          <w:rFonts w:ascii="Times New Roman" w:hAnsi="Times New Roman" w:cs="Times New Roman"/>
+          <w:b/>
+          <w:bCs/>
+          <w:sz w:val="24"/>
+          <w:szCs w:val="24"/>
+          <w:u w:val="single"/>
+        </w:rPr>
+      </w:pPr>
+      <w:r>
+        <w:rPr>
+          <w:rFonts w:ascii="Times New Roman" w:hAnsi="Times New Roman" w:cs="Times New Roman"/>
+          <w:b/>
+          <w:bCs/>
+          <w:sz w:val="24"/>
+          <w:szCs w:val="24"/>
+          <w:u w:val="single"/>
+        </w:rPr>
+        <w:t>Aula 5 – Imprimir ou Compartilhar</w:t>
+      </w:r>
+      <w:r>
+        <w:rPr>
+          <w:rFonts w:ascii="Times New Roman" w:hAnsi="Times New Roman" w:cs="Times New Roman"/>
+          <w:b/>
+          <w:bCs/>
+          <w:sz w:val="24"/>
+          <w:szCs w:val="24"/>
+        </w:rPr>
+        <w:t>:</w:t>
+      </w:r>
+    </w:p>
+    <w:p>
+      <w:pPr>
+        <w:pStyle w:val="PargrafodaLista"/>
+        <w:numPr>
+          <w:ilvl w:val="1"/>
+          <w:numId w:val="1"/>
+        </w:numPr>
+        <w:spacing w:line="360" w:lineRule="auto"/>
+        <w:jc w:val="both"/>
+        <w:rPr>
+          <w:rFonts w:ascii="Times New Roman" w:hAnsi="Times New Roman" w:cs="Times New Roman"/>
+          <w:b/>
+          <w:bCs/>
+          <w:sz w:val="24"/>
+          <w:szCs w:val="24"/>
+          <w:u w:val="single"/>
+        </w:rPr>
+      </w:pPr>
+      <w:r>
+        <w:rPr>
+          <w:rFonts w:ascii="Times New Roman" w:hAnsi="Times New Roman" w:cs="Times New Roman"/>
+          <w:sz w:val="24"/>
+          <w:szCs w:val="24"/>
+        </w:rPr>
+        <w:t xml:space="preserve"> </w:t>
       </w:r>
     </w:p>
     <w:sectPr>

</xml_diff>

<commit_message>
Finalizei aula 5 e o módulo 1 de Excel
</commit_message>
<xml_diff>
--- a/Excel VBA/Excel VBA.docx
+++ b/Excel VBA/Excel VBA.docx
@@ -254,18 +254,8 @@
           <w:sz w:val="24"/>
           <w:szCs w:val="24"/>
         </w:rPr>
-        <w:t xml:space="preserve"> do teclado, como se fosse renomear uma pasta no </w:t>
-      </w:r>
-      <w:proofErr w:type="spellStart"/>
-      <w:r>
-        <w:rPr>
-          <w:rFonts w:ascii="Times New Roman" w:hAnsi="Times New Roman" w:cs="Times New Roman"/>
-          <w:sz w:val="24"/>
-          <w:szCs w:val="24"/>
-        </w:rPr>
-        <w:t>windows</w:t>
-      </w:r>
-      <w:proofErr w:type="spellEnd"/>
+        <w:t xml:space="preserve"> do teclado, como se fosse renomear uma pasta no windows</w:t>
+      </w:r>
       <w:r>
         <w:rPr>
           <w:rFonts w:ascii="Times New Roman" w:hAnsi="Times New Roman" w:cs="Times New Roman"/>
@@ -545,25 +535,7 @@
           <w:szCs w:val="24"/>
         </w:rPr>
         <w:lastRenderedPageBreak/>
-        <w:t xml:space="preserve">Quando criamos essa tabela, não podemos mais copiar linhas inteiras de células e colar abaixo igual </w:t>
-      </w:r>
-      <w:proofErr w:type="spellStart"/>
-      <w:r>
-        <w:rPr>
-          <w:rFonts w:ascii="Times New Roman" w:hAnsi="Times New Roman" w:cs="Times New Roman"/>
-          <w:sz w:val="24"/>
-          <w:szCs w:val="24"/>
-        </w:rPr>
-        <w:t>estavamos</w:t>
-      </w:r>
-      <w:proofErr w:type="spellEnd"/>
-      <w:r>
-        <w:rPr>
-          <w:rFonts w:ascii="Times New Roman" w:hAnsi="Times New Roman" w:cs="Times New Roman"/>
-          <w:sz w:val="24"/>
-          <w:szCs w:val="24"/>
-        </w:rPr>
-        <w:t xml:space="preserve"> fazendo antes, mas, para mudar isso, podemos clicar dentro da nossa tabela, ir para a guia de Design e clicar em “converter em intervalo”. Após clicar em sim a sua tabela continua formatada apesar de ter se tornado intervalo novamente.</w:t>
+        <w:t>Quando criamos essa tabela, não podemos mais copiar linhas inteiras de células e colar abaixo igual estavamos fazendo antes, mas, para mudar isso, podemos clicar dentro da nossa tabela, ir para a guia de Design e clicar em “converter em intervalo”. Após clicar em sim a sua tabela continua formatada apesar de ter se tornado intervalo novamente.</w:t>
       </w:r>
     </w:p>
     <w:p>
@@ -991,43 +963,7 @@
           <w:sz w:val="24"/>
           <w:szCs w:val="24"/>
         </w:rPr>
-        <w:t xml:space="preserve"> reais Brasil, já que o </w:t>
-      </w:r>
-      <w:proofErr w:type="spellStart"/>
-      <w:r>
-        <w:rPr>
-          <w:rFonts w:ascii="Times New Roman" w:hAnsi="Times New Roman" w:cs="Times New Roman"/>
-          <w:sz w:val="24"/>
-          <w:szCs w:val="24"/>
-        </w:rPr>
-        <w:t>excel</w:t>
-      </w:r>
-      <w:proofErr w:type="spellEnd"/>
-      <w:r>
-        <w:rPr>
-          <w:rFonts w:ascii="Times New Roman" w:hAnsi="Times New Roman" w:cs="Times New Roman"/>
-          <w:sz w:val="24"/>
-          <w:szCs w:val="24"/>
-        </w:rPr>
-        <w:t xml:space="preserve"> pega do </w:t>
-      </w:r>
-      <w:proofErr w:type="spellStart"/>
-      <w:r>
-        <w:rPr>
-          <w:rFonts w:ascii="Times New Roman" w:hAnsi="Times New Roman" w:cs="Times New Roman"/>
-          <w:sz w:val="24"/>
-          <w:szCs w:val="24"/>
-        </w:rPr>
-        <w:t>windows</w:t>
-      </w:r>
-      <w:proofErr w:type="spellEnd"/>
-      <w:r>
-        <w:rPr>
-          <w:rFonts w:ascii="Times New Roman" w:hAnsi="Times New Roman" w:cs="Times New Roman"/>
-          <w:sz w:val="24"/>
-          <w:szCs w:val="24"/>
-        </w:rPr>
-        <w:t xml:space="preserve"> a informação de que estamos no Brasil.</w:t>
+        <w:t xml:space="preserve"> reais Brasil, já que o excel pega do windows a informação de que estamos no Brasil.</w:t>
       </w:r>
     </w:p>
     <w:p>
@@ -1082,25 +1018,7 @@
           <w:sz w:val="24"/>
           <w:szCs w:val="24"/>
         </w:rPr>
-        <w:t xml:space="preserve">Para fazer uma soma total de uma coluna, basta clicar na célula onde ficará o resultado e depois no ícone de soma no último bloco da guia da </w:t>
-      </w:r>
-      <w:proofErr w:type="spellStart"/>
-      <w:r>
-        <w:rPr>
-          <w:rFonts w:ascii="Times New Roman" w:hAnsi="Times New Roman" w:cs="Times New Roman"/>
-          <w:sz w:val="24"/>
-          <w:szCs w:val="24"/>
-        </w:rPr>
-        <w:t>Pagina</w:t>
-      </w:r>
-      <w:proofErr w:type="spellEnd"/>
-      <w:r>
-        <w:rPr>
-          <w:rFonts w:ascii="Times New Roman" w:hAnsi="Times New Roman" w:cs="Times New Roman"/>
-          <w:sz w:val="24"/>
-          <w:szCs w:val="24"/>
-        </w:rPr>
-        <w:t xml:space="preserve"> inicial</w:t>
+        <w:t>Para fazer uma soma total de uma coluna, basta clicar na célula onde ficará o resultado e depois no ícone de soma no último bloco da guia da Pagina inicial</w:t>
       </w:r>
       <w:r>
         <w:rPr>
@@ -1253,25 +1171,7 @@
           <w:sz w:val="24"/>
           <w:szCs w:val="24"/>
         </w:rPr>
-        <w:t xml:space="preserve">Fórmula é quando escrevemos na mão a célula e operadores e a função é algo que o próprio </w:t>
-      </w:r>
-      <w:proofErr w:type="spellStart"/>
-      <w:r>
-        <w:rPr>
-          <w:rFonts w:ascii="Times New Roman" w:hAnsi="Times New Roman" w:cs="Times New Roman"/>
-          <w:sz w:val="24"/>
-          <w:szCs w:val="24"/>
-        </w:rPr>
-        <w:t>excel</w:t>
-      </w:r>
-      <w:proofErr w:type="spellEnd"/>
-      <w:r>
-        <w:rPr>
-          <w:rFonts w:ascii="Times New Roman" w:hAnsi="Times New Roman" w:cs="Times New Roman"/>
-          <w:sz w:val="24"/>
-          <w:szCs w:val="24"/>
-        </w:rPr>
-        <w:t xml:space="preserve"> faz.</w:t>
+        <w:t>Fórmula é quando escrevemos na mão a célula e operadores e a função é algo que o próprio excel faz.</w:t>
       </w:r>
     </w:p>
     <w:p>
@@ -1306,25 +1206,7 @@
           <w:sz w:val="24"/>
           <w:szCs w:val="24"/>
         </w:rPr>
-        <w:t xml:space="preserve">é que não temos a necessidade de ficar alterando os valores resultados na célula sempre que mudarmos algo de um estoque, por exemplo. Basta mudar a quantidade e/ou o preço que e </w:t>
-      </w:r>
-      <w:proofErr w:type="spellStart"/>
-      <w:r>
-        <w:rPr>
-          <w:rFonts w:ascii="Times New Roman" w:hAnsi="Times New Roman" w:cs="Times New Roman"/>
-          <w:sz w:val="24"/>
-          <w:szCs w:val="24"/>
-        </w:rPr>
-        <w:t>excel</w:t>
-      </w:r>
-      <w:proofErr w:type="spellEnd"/>
-      <w:r>
-        <w:rPr>
-          <w:rFonts w:ascii="Times New Roman" w:hAnsi="Times New Roman" w:cs="Times New Roman"/>
-          <w:sz w:val="24"/>
-          <w:szCs w:val="24"/>
-        </w:rPr>
-        <w:t xml:space="preserve"> faz a conta e nos mostra o resultado final novo imediatamente.</w:t>
+        <w:t>é que não temos a necessidade de ficar alterando os valores resultados na célula sempre que mudarmos algo de um estoque, por exemplo. Basta mudar a quantidade e/ou o preço que e excel faz a conta e nos mostra o resultado final novo imediatamente.</w:t>
       </w:r>
     </w:p>
     <w:p>
@@ -1477,25 +1359,7 @@
           <w:sz w:val="24"/>
           <w:szCs w:val="24"/>
         </w:rPr>
-        <w:t xml:space="preserve">Podemos selecionar intervalo de dados não adjacentes. Primeiro clica e seleciona o primeiro intervalo que deseja, depois aperta o CTRL e clica e arrasta selecionando o segundo intervalo que </w:t>
-      </w:r>
-      <w:proofErr w:type="spellStart"/>
-      <w:r>
-        <w:rPr>
-          <w:rFonts w:ascii="Times New Roman" w:hAnsi="Times New Roman" w:cs="Times New Roman"/>
-          <w:sz w:val="24"/>
-          <w:szCs w:val="24"/>
-        </w:rPr>
-        <w:t>dejesa</w:t>
-      </w:r>
-      <w:proofErr w:type="spellEnd"/>
-      <w:r>
-        <w:rPr>
-          <w:rFonts w:ascii="Times New Roman" w:hAnsi="Times New Roman" w:cs="Times New Roman"/>
-          <w:sz w:val="24"/>
-          <w:szCs w:val="24"/>
-        </w:rPr>
-        <w:t>.</w:t>
+        <w:t>Podemos selecionar intervalo de dados não adjacentes. Primeiro clica e seleciona o primeiro intervalo que deseja, depois aperta o CTRL e clica e arrasta selecionando o segundo intervalo que dejesa.</w:t>
       </w:r>
     </w:p>
     <w:p>
@@ -1825,6 +1689,81 @@
           <w:szCs w:val="24"/>
         </w:rPr>
         <w:t xml:space="preserve"> </w:t>
+      </w:r>
+      <w:r>
+        <w:rPr>
+          <w:rFonts w:ascii="Times New Roman" w:hAnsi="Times New Roman" w:cs="Times New Roman"/>
+          <w:sz w:val="24"/>
+          <w:szCs w:val="24"/>
+        </w:rPr>
+        <w:t>Nas opções de imprimir existem várias opções. Imprima geralmente em modo paisagem para ter um melhor aproveitamento da folha</w:t>
+      </w:r>
+      <w:r>
+        <w:rPr>
+          <w:rFonts w:ascii="Times New Roman" w:hAnsi="Times New Roman" w:cs="Times New Roman"/>
+          <w:sz w:val="24"/>
+          <w:szCs w:val="24"/>
+        </w:rPr>
+        <w:t>, a menos que a configuração dos gráficos da sua planilha esteja um embaixo do outro, nesse caso, seria melhor em retrato</w:t>
+      </w:r>
+      <w:r>
+        <w:rPr>
+          <w:rFonts w:ascii="Times New Roman" w:hAnsi="Times New Roman" w:cs="Times New Roman"/>
+          <w:sz w:val="24"/>
+          <w:szCs w:val="24"/>
+        </w:rPr>
+        <w:t>.</w:t>
+      </w:r>
+      <w:r>
+        <w:rPr>
+          <w:rFonts w:ascii="Times New Roman" w:hAnsi="Times New Roman" w:cs="Times New Roman"/>
+          <w:sz w:val="24"/>
+          <w:szCs w:val="24"/>
+        </w:rPr>
+        <w:t xml:space="preserve"> Na última opção dessa parte, podemos selecionar o tamanho. É sempre interessante escolher “</w:t>
+      </w:r>
+      <w:r>
+        <w:rPr>
+          <w:rFonts w:ascii="Times New Roman" w:hAnsi="Times New Roman" w:cs="Times New Roman"/>
+          <w:sz w:val="24"/>
+          <w:szCs w:val="24"/>
+        </w:rPr>
+        <w:t xml:space="preserve">Ajustar planilha </w:t>
+      </w:r>
+      <w:r>
+        <w:rPr>
+          <w:rFonts w:ascii="Times New Roman" w:hAnsi="Times New Roman" w:cs="Times New Roman"/>
+          <w:sz w:val="24"/>
+          <w:szCs w:val="24"/>
+        </w:rPr>
+        <w:t>em uma página”.</w:t>
+      </w:r>
+    </w:p>
+    <w:p>
+      <w:pPr>
+        <w:pStyle w:val="PargrafodaLista"/>
+        <w:numPr>
+          <w:ilvl w:val="1"/>
+          <w:numId w:val="1"/>
+        </w:numPr>
+        <w:spacing w:line="360" w:lineRule="auto"/>
+        <w:jc w:val="both"/>
+        <w:rPr>
+          <w:rFonts w:ascii="Times New Roman" w:hAnsi="Times New Roman" w:cs="Times New Roman"/>
+          <w:b/>
+          <w:bCs/>
+          <w:sz w:val="24"/>
+          <w:szCs w:val="24"/>
+          <w:u w:val="single"/>
+        </w:rPr>
+      </w:pPr>
+      <w:r>
+        <w:rPr>
+          <w:rFonts w:ascii="Times New Roman" w:hAnsi="Times New Roman" w:cs="Times New Roman"/>
+          <w:sz w:val="24"/>
+          <w:szCs w:val="24"/>
+        </w:rPr>
+        <w:t>Personalizando margens podemos deixar a planilha no meio da página na hora da impressão.</w:t>
       </w:r>
     </w:p>
     <w:sectPr>

</xml_diff>